<commit_message>
Actividades Flor Zamorano Dia 2 Analisis completo
</commit_message>
<xml_diff>
--- a/Analisis/Análisis de información.docx
+++ b/Analisis/Análisis de información.docx
@@ -192,10 +192,25 @@
         <w:jc w:val="both"/>
         <w:rPr>
           <w:rFonts w:cstheme="minorHAnsi"/>
-          <w:sz w:val="24"/>
-          <w:szCs w:val="24"/>
-        </w:rPr>
-      </w:pPr>
+          <w:b/>
+          <w:bCs/>
+          <w:sz w:val="24"/>
+          <w:szCs w:val="24"/>
+        </w:rPr>
+      </w:pPr>
+      <w:r>
+        <w:t>Identifica las áreas geográficas con mayor participación en la encuesta.</w:t>
+      </w:r>
+      <w:r>
+        <w:rPr>
+          <w:rFonts w:cstheme="minorHAnsi"/>
+          <w:b/>
+          <w:bCs/>
+          <w:sz w:val="24"/>
+          <w:szCs w:val="24"/>
+        </w:rPr>
+        <w:t xml:space="preserve"> </w:t>
+      </w:r>
       <w:r>
         <w:rPr>
           <w:rFonts w:cstheme="minorHAnsi"/>
@@ -635,6 +650,26 @@
         <w:jc w:val="both"/>
         <w:rPr>
           <w:rFonts w:cstheme="minorHAnsi"/>
+          <w:sz w:val="24"/>
+          <w:szCs w:val="24"/>
+        </w:rPr>
+      </w:pPr>
+    </w:p>
+    <w:p>
+      <w:pPr>
+        <w:jc w:val="both"/>
+        <w:rPr>
+          <w:rFonts w:cstheme="minorHAnsi"/>
+          <w:sz w:val="24"/>
+          <w:szCs w:val="24"/>
+        </w:rPr>
+      </w:pPr>
+    </w:p>
+    <w:p>
+      <w:pPr>
+        <w:jc w:val="both"/>
+        <w:rPr>
+          <w:rFonts w:cstheme="minorHAnsi"/>
           <w:b/>
           <w:bCs/>
           <w:sz w:val="24"/>
@@ -649,6 +684,7 @@
           <w:sz w:val="24"/>
           <w:szCs w:val="24"/>
         </w:rPr>
+        <w:lastRenderedPageBreak/>
         <w:t>Frecuencias de solicitud de pipas de agua</w:t>
       </w:r>
     </w:p>
@@ -661,6 +697,12 @@
           <w:szCs w:val="24"/>
         </w:rPr>
       </w:pPr>
+      <w:r>
+        <w:t>Determina cuántos usuarios solicitan pipas con regularidad (por ejemplo, diaria, semanal, mensual)</w:t>
+      </w:r>
+      <w:r>
+        <w:t xml:space="preserve">. </w:t>
+      </w:r>
       <w:r>
         <w:rPr>
           <w:rFonts w:cstheme="minorHAnsi"/>
@@ -770,7 +812,6 @@
           <w:sz w:val="24"/>
           <w:szCs w:val="24"/>
         </w:rPr>
-        <w:lastRenderedPageBreak/>
         <w:t>Diario: 0%, con 0 participantes</w:t>
       </w:r>
       <w:r>
@@ -1034,6 +1075,22 @@
           <w:sz w:val="24"/>
           <w:szCs w:val="24"/>
         </w:rPr>
+        <w:t>Calcula el tiempo promedio de espera desde la solicitud hasta la llegada de la pipa.</w:t>
+      </w:r>
+      <w:r>
+        <w:rPr>
+          <w:rFonts w:cstheme="minorHAnsi"/>
+          <w:sz w:val="24"/>
+          <w:szCs w:val="24"/>
+        </w:rPr>
+        <w:t xml:space="preserve"> </w:t>
+      </w:r>
+      <w:r>
+        <w:rPr>
+          <w:rFonts w:cstheme="minorHAnsi"/>
+          <w:sz w:val="24"/>
+          <w:szCs w:val="24"/>
+        </w:rPr>
         <w:t>Dentro de este punto se ha considerado la interrogante</w:t>
       </w:r>
       <w:r>
@@ -1259,6 +1316,22 @@
           <w:sz w:val="24"/>
           <w:szCs w:val="24"/>
         </w:rPr>
+        <w:t>Agrupa las respuestas para identificar las principales propuestas de mejora.</w:t>
+      </w:r>
+      <w:r>
+        <w:rPr>
+          <w:rFonts w:cstheme="minorHAnsi"/>
+          <w:sz w:val="24"/>
+          <w:szCs w:val="24"/>
+        </w:rPr>
+        <w:t xml:space="preserve"> </w:t>
+      </w:r>
+      <w:r>
+        <w:rPr>
+          <w:rFonts w:cstheme="minorHAnsi"/>
+          <w:sz w:val="24"/>
+          <w:szCs w:val="24"/>
+        </w:rPr>
         <w:t xml:space="preserve">Correspondiente a la pregunta de opción múltiple, </w:t>
       </w:r>
       <w:r>
@@ -1554,6 +1627,22 @@
           <w:sz w:val="24"/>
           <w:szCs w:val="24"/>
         </w:rPr>
+        <w:t>Identifica las áreas específicas (como rapidez en el servicio, calidad del agua, costo) donde los usuarios desean mejoras.</w:t>
+      </w:r>
+      <w:r>
+        <w:rPr>
+          <w:rFonts w:cstheme="minorHAnsi"/>
+          <w:sz w:val="24"/>
+          <w:szCs w:val="24"/>
+        </w:rPr>
+        <w:t xml:space="preserve"> </w:t>
+      </w:r>
+      <w:r>
+        <w:rPr>
+          <w:rFonts w:cstheme="minorHAnsi"/>
+          <w:sz w:val="24"/>
+          <w:szCs w:val="24"/>
+        </w:rPr>
         <w:t>Siendo correspondiente a la interrogante</w:t>
       </w:r>
       <w:r>
@@ -1633,6 +1722,7 @@
           <w:sz w:val="24"/>
           <w:szCs w:val="24"/>
         </w:rPr>
+        <w:lastRenderedPageBreak/>
         <w:t>Mayor puntualidad</w:t>
       </w:r>
       <w:r>
@@ -1911,7 +2001,6 @@
           <w:sz w:val="24"/>
           <w:szCs w:val="24"/>
         </w:rPr>
-        <w:lastRenderedPageBreak/>
         <w:t>Calificación y percepción del costo del servicio</w:t>
       </w:r>
     </w:p>
@@ -1924,6 +2013,22 @@
           <w:szCs w:val="24"/>
         </w:rPr>
       </w:pPr>
+      <w:r>
+        <w:rPr>
+          <w:rFonts w:cstheme="minorHAnsi"/>
+          <w:sz w:val="24"/>
+          <w:szCs w:val="24"/>
+        </w:rPr>
+        <w:t>Calcula el promedio de calificaciones y analiza si los usuarios consideran justificado el costo del servicio.</w:t>
+      </w:r>
+      <w:r>
+        <w:rPr>
+          <w:rFonts w:cstheme="minorHAnsi"/>
+          <w:sz w:val="24"/>
+          <w:szCs w:val="24"/>
+        </w:rPr>
+        <w:t xml:space="preserve"> </w:t>
+      </w:r>
       <w:r>
         <w:rPr>
           <w:rFonts w:cstheme="minorHAnsi"/>
@@ -2394,6 +2499,22 @@
           <w:sz w:val="24"/>
           <w:szCs w:val="24"/>
         </w:rPr>
+        <w:t>Determina la proporción de usuarios que reportan experiencias positivas y las razones detrás de su satisfacción.</w:t>
+      </w:r>
+      <w:r>
+        <w:rPr>
+          <w:rFonts w:cstheme="minorHAnsi"/>
+          <w:sz w:val="24"/>
+          <w:szCs w:val="24"/>
+        </w:rPr>
+        <w:t xml:space="preserve"> </w:t>
+      </w:r>
+      <w:r>
+        <w:rPr>
+          <w:rFonts w:cstheme="minorHAnsi"/>
+          <w:sz w:val="24"/>
+          <w:szCs w:val="24"/>
+        </w:rPr>
         <w:t xml:space="preserve">Correspondiente a la pregunta cerrada </w:t>
       </w:r>
       <w:r>
@@ -2514,6 +2635,22 @@
           <w:sz w:val="24"/>
           <w:szCs w:val="24"/>
         </w:rPr>
+        <w:t>Evalúa cuántos usuarios valoran la capacidad de rastrear la ubicación de la pipa en tiempo real.</w:t>
+      </w:r>
+      <w:r>
+        <w:rPr>
+          <w:rFonts w:cstheme="minorHAnsi"/>
+          <w:sz w:val="24"/>
+          <w:szCs w:val="24"/>
+        </w:rPr>
+        <w:t xml:space="preserve"> </w:t>
+      </w:r>
+      <w:r>
+        <w:rPr>
+          <w:rFonts w:cstheme="minorHAnsi"/>
+          <w:sz w:val="24"/>
+          <w:szCs w:val="24"/>
+        </w:rPr>
         <w:t xml:space="preserve">Considerado para el mismo la interrogante cerrada </w:t>
       </w:r>
       <w:r>
@@ -2726,6 +2863,7 @@
           <w:sz w:val="24"/>
           <w:szCs w:val="24"/>
         </w:rPr>
+        <w:lastRenderedPageBreak/>
         <w:t>Poco importante</w:t>
       </w:r>
       <w:r>
@@ -2906,6 +3044,22 @@
           <w:sz w:val="24"/>
           <w:szCs w:val="24"/>
         </w:rPr>
+        <w:t>Analiza cómo los usuarios conocen el servicio de pipas de agua y cómo se informan sobre su disponibilidad.</w:t>
+      </w:r>
+      <w:r>
+        <w:rPr>
+          <w:rFonts w:cstheme="minorHAnsi"/>
+          <w:sz w:val="24"/>
+          <w:szCs w:val="24"/>
+        </w:rPr>
+        <w:t xml:space="preserve"> </w:t>
+      </w:r>
+      <w:r>
+        <w:rPr>
+          <w:rFonts w:cstheme="minorHAnsi"/>
+          <w:sz w:val="24"/>
+          <w:szCs w:val="24"/>
+        </w:rPr>
         <w:t xml:space="preserve">Se considera la siguiente pregunta cerrada </w:t>
       </w:r>
       <w:r>
@@ -3014,7 +3168,6 @@
           <w:sz w:val="24"/>
           <w:szCs w:val="24"/>
         </w:rPr>
-        <w:lastRenderedPageBreak/>
         <w:t>Calidad del agua suministrada y duración del servicio</w:t>
       </w:r>
     </w:p>
@@ -3027,6 +3180,22 @@
           <w:szCs w:val="24"/>
         </w:rPr>
       </w:pPr>
+      <w:r>
+        <w:rPr>
+          <w:rFonts w:cstheme="minorHAnsi"/>
+          <w:sz w:val="24"/>
+          <w:szCs w:val="24"/>
+        </w:rPr>
+        <w:t>Examina las opiniones sobre la calidad del agua y la duración del suministro.</w:t>
+      </w:r>
+      <w:r>
+        <w:rPr>
+          <w:rFonts w:cstheme="minorHAnsi"/>
+          <w:sz w:val="24"/>
+          <w:szCs w:val="24"/>
+        </w:rPr>
+        <w:t xml:space="preserve"> </w:t>
+      </w:r>
       <w:r>
         <w:rPr>
           <w:rFonts w:cstheme="minorHAnsi"/>
@@ -3628,6 +3797,22 @@
           <w:sz w:val="24"/>
           <w:szCs w:val="24"/>
         </w:rPr>
+        <w:t>Calcula la calificación promedio y destaca áreas específicas donde se puede mejorar la atención al cliente.</w:t>
+      </w:r>
+      <w:r>
+        <w:rPr>
+          <w:rFonts w:cstheme="minorHAnsi"/>
+          <w:sz w:val="24"/>
+          <w:szCs w:val="24"/>
+        </w:rPr>
+        <w:t xml:space="preserve"> </w:t>
+      </w:r>
+      <w:r>
+        <w:rPr>
+          <w:rFonts w:cstheme="minorHAnsi"/>
+          <w:sz w:val="24"/>
+          <w:szCs w:val="24"/>
+        </w:rPr>
         <w:t xml:space="preserve">Para ello se considera la pregunta cerrada, </w:t>
       </w:r>
       <w:r>
@@ -3706,6 +3891,7 @@
           <w:sz w:val="24"/>
           <w:szCs w:val="24"/>
         </w:rPr>
+        <w:lastRenderedPageBreak/>
         <w:t xml:space="preserve">Buena: </w:t>
       </w:r>
       <w:r>
@@ -3977,6 +4163,22 @@
           <w:sz w:val="24"/>
           <w:szCs w:val="24"/>
         </w:rPr>
+        <w:t>Identifica los problemas más comunes reportados y las mejoras más urgentes sugeridas por los usuarios.</w:t>
+      </w:r>
+      <w:r>
+        <w:rPr>
+          <w:rFonts w:cstheme="minorHAnsi"/>
+          <w:sz w:val="24"/>
+          <w:szCs w:val="24"/>
+        </w:rPr>
+        <w:t xml:space="preserve"> </w:t>
+      </w:r>
+      <w:r>
+        <w:rPr>
+          <w:rFonts w:cstheme="minorHAnsi"/>
+          <w:sz w:val="24"/>
+          <w:szCs w:val="24"/>
+        </w:rPr>
         <w:t xml:space="preserve">Considerando para este punto la interrogante de opción múltiple, </w:t>
       </w:r>
       <w:r>
@@ -4241,7 +4443,6 @@
           <w:sz w:val="24"/>
           <w:szCs w:val="24"/>
         </w:rPr>
-        <w:lastRenderedPageBreak/>
         <w:t xml:space="preserve">Así como la pregunta de opción múltiple, </w:t>
       </w:r>
       <w:r>
@@ -4574,6 +4775,22 @@
           <w:sz w:val="24"/>
           <w:szCs w:val="24"/>
         </w:rPr>
+        <w:t>Resume las sugerencias adicionales y los comentarios de los usuarios sobre cómo mejorar el servicio de pipas de agua.</w:t>
+      </w:r>
+      <w:r>
+        <w:rPr>
+          <w:rFonts w:cstheme="minorHAnsi"/>
+          <w:sz w:val="24"/>
+          <w:szCs w:val="24"/>
+        </w:rPr>
+        <w:t xml:space="preserve"> </w:t>
+      </w:r>
+      <w:r>
+        <w:rPr>
+          <w:rFonts w:cstheme="minorHAnsi"/>
+          <w:sz w:val="24"/>
+          <w:szCs w:val="24"/>
+        </w:rPr>
         <w:t>Los principales comentarios obtenidos son lo que no expresaban algo relevante. Seguidos de sugerencias de mejoras en la atención</w:t>
       </w:r>
       <w:r>
@@ -4584,6 +4801,16 @@
         </w:rPr>
         <w:t>, puntualidad y medios de contacto.</w:t>
       </w:r>
+    </w:p>
+    <w:p>
+      <w:pPr>
+        <w:jc w:val="both"/>
+        <w:rPr>
+          <w:rFonts w:cstheme="minorHAnsi"/>
+          <w:sz w:val="24"/>
+          <w:szCs w:val="24"/>
+        </w:rPr>
+      </w:pPr>
     </w:p>
     <w:p>
       <w:pPr>
@@ -4614,6 +4841,7 @@
           <w:sz w:val="26"/>
           <w:szCs w:val="26"/>
         </w:rPr>
+        <w:lastRenderedPageBreak/>
         <w:t xml:space="preserve">Bibliografía </w:t>
       </w:r>
     </w:p>

</xml_diff>